<commit_message>
fixed lab5 and lab 6
</commit_message>
<xml_diff>
--- a/Lab5/IM_Lab4.docx
+++ b/Lab5/IM_Lab4.docx
@@ -1373,263 +1373,199 @@
     </w:p>
     <w:p>
       <w:pPr>
-        <w:pStyle w:val="Heading1"/>
-        <w:ind w:left="708" w:firstLine="708"/>
-        <w:jc w:val="left"/>
-        <w:rPr>
-          <w:rFonts w:ascii="Courier New CYR" w:hAnsi="Courier New CYR" w:cs="Courier New CYR"/>
-          <w:b w:val="0"/>
-          <w:sz w:val="18"/>
-          <w:szCs w:val="18"/>
-          <w:lang w:val="en-US" w:eastAsia="ru-RU"/>
+        <w:jc w:val="both"/>
+        <w:rPr>
+          <w:rFonts w:ascii="Times New Roman" w:hAnsi="Times New Roman"/>
+          <w:sz w:val="20"/>
+          <w:szCs w:val="20"/>
+          <w:lang w:val="en-US"/>
         </w:rPr>
       </w:pPr>
       <w:bookmarkStart w:id="4" w:name="_Toc67470016"/>
       <w:r>
         <w:rPr>
-          <w:rFonts w:ascii="Courier New CYR" w:hAnsi="Courier New CYR" w:cs="Courier New CYR"/>
-          <w:b w:val="0"/>
-          <w:sz w:val="18"/>
-          <w:szCs w:val="18"/>
-          <w:lang w:val="en-US" w:eastAsia="ru-RU"/>
+          <w:rFonts w:ascii="Times New Roman" w:hAnsi="Times New Roman"/>
+          <w:sz w:val="20"/>
+          <w:szCs w:val="20"/>
+          <w:lang w:val="en-US"/>
         </w:rPr>
         <w:t>SIMULATE</w:t>
       </w:r>
     </w:p>
     <w:p>
       <w:pPr>
-        <w:pStyle w:val="Heading1"/>
-        <w:jc w:val="left"/>
-        <w:rPr>
-          <w:rFonts w:ascii="Courier New CYR" w:hAnsi="Courier New CYR" w:cs="Courier New CYR"/>
-          <w:b w:val="0"/>
-          <w:sz w:val="18"/>
-          <w:szCs w:val="18"/>
-          <w:lang w:val="en-US" w:eastAsia="ru-RU"/>
-        </w:rPr>
-      </w:pPr>
-      <w:r>
-        <w:rPr>
-          <w:rFonts w:ascii="Courier New CYR" w:hAnsi="Courier New CYR" w:cs="Courier New CYR"/>
-          <w:b w:val="0"/>
-          <w:sz w:val="18"/>
-          <w:szCs w:val="18"/>
-          <w:lang w:val="en-US" w:eastAsia="ru-RU"/>
-        </w:rPr>
-        <w:tab/>
-      </w:r>
-      <w:r>
-        <w:rPr>
-          <w:rFonts w:ascii="Courier New CYR" w:hAnsi="Courier New CYR" w:cs="Courier New CYR"/>
-          <w:b w:val="0"/>
-          <w:sz w:val="18"/>
-          <w:szCs w:val="18"/>
-          <w:lang w:val="en-US" w:eastAsia="ru-RU"/>
-        </w:rPr>
-        <w:tab/>
-      </w:r>
-      <w:r>
-        <w:rPr>
-          <w:rFonts w:ascii="Courier New CYR" w:hAnsi="Courier New CYR" w:cs="Courier New CYR"/>
-          <w:b w:val="0"/>
-          <w:sz w:val="18"/>
-          <w:szCs w:val="18"/>
-          <w:lang w:val="en-US" w:eastAsia="ru-RU"/>
-        </w:rPr>
+        <w:jc w:val="both"/>
+        <w:rPr>
+          <w:rFonts w:ascii="Times New Roman" w:hAnsi="Times New Roman"/>
+          <w:sz w:val="20"/>
+          <w:szCs w:val="20"/>
+          <w:lang w:val="en-US"/>
+        </w:rPr>
+      </w:pPr>
+      <w:r>
+        <w:rPr>
+          <w:rFonts w:ascii="Times New Roman" w:hAnsi="Times New Roman"/>
+          <w:sz w:val="20"/>
+          <w:szCs w:val="20"/>
+          <w:lang w:val="en-US"/>
+        </w:rPr>
+        <w:tab/>
+      </w:r>
+      <w:r>
+        <w:rPr>
+          <w:rFonts w:ascii="Times New Roman" w:hAnsi="Times New Roman"/>
+          <w:sz w:val="20"/>
+          <w:szCs w:val="20"/>
+          <w:lang w:val="en-US"/>
+        </w:rPr>
+        <w:tab/>
         <w:t>INITIAL X$NNN,20</w:t>
       </w:r>
     </w:p>
     <w:p>
       <w:pPr>
-        <w:pStyle w:val="Heading1"/>
-        <w:jc w:val="left"/>
-        <w:rPr>
-          <w:rFonts w:ascii="Courier New CYR" w:hAnsi="Courier New CYR" w:cs="Courier New CYR"/>
-          <w:b w:val="0"/>
-          <w:sz w:val="18"/>
-          <w:szCs w:val="18"/>
-          <w:lang w:val="en-US" w:eastAsia="ru-RU"/>
-        </w:rPr>
-      </w:pPr>
-      <w:r>
-        <w:rPr>
-          <w:rFonts w:ascii="Courier New CYR" w:hAnsi="Courier New CYR" w:cs="Courier New CYR"/>
-          <w:b w:val="0"/>
-          <w:sz w:val="18"/>
-          <w:szCs w:val="18"/>
-          <w:lang w:val="en-US" w:eastAsia="ru-RU"/>
-        </w:rPr>
-        <w:tab/>
-      </w:r>
-      <w:r>
-        <w:rPr>
-          <w:rFonts w:ascii="Courier New CYR" w:hAnsi="Courier New CYR" w:cs="Courier New CYR"/>
-          <w:b w:val="0"/>
-          <w:sz w:val="18"/>
-          <w:szCs w:val="18"/>
-          <w:lang w:val="en-US" w:eastAsia="ru-RU"/>
-        </w:rPr>
-        <w:tab/>
-      </w:r>
-      <w:r>
-        <w:rPr>
-          <w:rFonts w:ascii="Courier New CYR" w:hAnsi="Courier New CYR" w:cs="Courier New CYR"/>
-          <w:b w:val="0"/>
-          <w:sz w:val="18"/>
-          <w:szCs w:val="18"/>
-          <w:lang w:val="en-US" w:eastAsia="ru-RU"/>
-        </w:rPr>
+        <w:jc w:val="both"/>
+        <w:rPr>
+          <w:rFonts w:ascii="Times New Roman" w:hAnsi="Times New Roman"/>
+          <w:sz w:val="20"/>
+          <w:szCs w:val="20"/>
+          <w:lang w:val="en-US"/>
+        </w:rPr>
+      </w:pPr>
+      <w:r>
+        <w:rPr>
+          <w:rFonts w:ascii="Times New Roman" w:hAnsi="Times New Roman"/>
+          <w:sz w:val="20"/>
+          <w:szCs w:val="20"/>
+          <w:lang w:val="en-US"/>
+        </w:rPr>
+        <w:tab/>
+      </w:r>
+      <w:r>
+        <w:rPr>
+          <w:rFonts w:ascii="Times New Roman" w:hAnsi="Times New Roman"/>
+          <w:sz w:val="20"/>
+          <w:szCs w:val="20"/>
+          <w:lang w:val="en-US"/>
+        </w:rPr>
+        <w:tab/>
         <w:t>INITIAL X$PROCCOM,0</w:t>
       </w:r>
     </w:p>
     <w:p>
       <w:pPr>
-        <w:pStyle w:val="Heading1"/>
-        <w:jc w:val="left"/>
-        <w:rPr>
-          <w:rFonts w:ascii="Courier New CYR" w:hAnsi="Courier New CYR" w:cs="Courier New CYR"/>
-          <w:b w:val="0"/>
-          <w:sz w:val="18"/>
-          <w:szCs w:val="18"/>
-          <w:lang w:val="en-US" w:eastAsia="ru-RU"/>
-        </w:rPr>
-      </w:pPr>
-      <w:r>
-        <w:rPr>
-          <w:rFonts w:ascii="Courier New CYR" w:hAnsi="Courier New CYR" w:cs="Courier New CYR"/>
-          <w:b w:val="0"/>
-          <w:sz w:val="18"/>
-          <w:szCs w:val="18"/>
-          <w:lang w:val="en-US" w:eastAsia="ru-RU"/>
-        </w:rPr>
-        <w:tab/>
-      </w:r>
-      <w:r>
-        <w:rPr>
-          <w:rFonts w:ascii="Courier New CYR" w:hAnsi="Courier New CYR" w:cs="Courier New CYR"/>
-          <w:b w:val="0"/>
-          <w:sz w:val="18"/>
-          <w:szCs w:val="18"/>
-          <w:lang w:val="en-US" w:eastAsia="ru-RU"/>
-        </w:rPr>
-        <w:tab/>
-      </w:r>
-      <w:r>
-        <w:rPr>
-          <w:rFonts w:ascii="Courier New CYR" w:hAnsi="Courier New CYR" w:cs="Courier New CYR"/>
-          <w:b w:val="0"/>
-          <w:sz w:val="18"/>
-          <w:szCs w:val="18"/>
-          <w:lang w:val="en-US" w:eastAsia="ru-RU"/>
-        </w:rPr>
+        <w:jc w:val="both"/>
+        <w:rPr>
+          <w:rFonts w:ascii="Times New Roman" w:hAnsi="Times New Roman"/>
+          <w:sz w:val="20"/>
+          <w:szCs w:val="20"/>
+          <w:lang w:val="en-US"/>
+        </w:rPr>
+      </w:pPr>
+      <w:r>
+        <w:rPr>
+          <w:rFonts w:ascii="Times New Roman" w:hAnsi="Times New Roman"/>
+          <w:sz w:val="20"/>
+          <w:szCs w:val="20"/>
+          <w:lang w:val="en-US"/>
+        </w:rPr>
+        <w:tab/>
+      </w:r>
+      <w:r>
+        <w:rPr>
+          <w:rFonts w:ascii="Times New Roman" w:hAnsi="Times New Roman"/>
+          <w:sz w:val="20"/>
+          <w:szCs w:val="20"/>
+          <w:lang w:val="en-US"/>
+        </w:rPr>
+        <w:tab/>
         <w:t>INITIAL X$TRANSCOM,0</w:t>
       </w:r>
     </w:p>
     <w:p>
       <w:pPr>
-        <w:pStyle w:val="Heading1"/>
-        <w:jc w:val="left"/>
-        <w:rPr>
-          <w:rFonts w:ascii="Courier New CYR" w:hAnsi="Courier New CYR" w:cs="Courier New CYR"/>
-          <w:b w:val="0"/>
-          <w:sz w:val="18"/>
-          <w:szCs w:val="18"/>
-          <w:lang w:val="en-US" w:eastAsia="ru-RU"/>
-        </w:rPr>
-      </w:pPr>
-      <w:r>
-        <w:rPr>
-          <w:rFonts w:ascii="Courier New CYR" w:hAnsi="Courier New CYR" w:cs="Courier New CYR"/>
-          <w:b w:val="0"/>
-          <w:sz w:val="18"/>
-          <w:szCs w:val="18"/>
-          <w:lang w:val="en-US" w:eastAsia="ru-RU"/>
-        </w:rPr>
-        <w:tab/>
-      </w:r>
-    </w:p>
-    <w:p>
-      <w:pPr>
-        <w:pStyle w:val="Heading1"/>
-        <w:jc w:val="left"/>
-        <w:rPr>
-          <w:rFonts w:ascii="Courier New CYR" w:hAnsi="Courier New CYR" w:cs="Courier New CYR"/>
-          <w:b w:val="0"/>
-          <w:sz w:val="18"/>
-          <w:szCs w:val="18"/>
-          <w:lang w:val="en-US" w:eastAsia="ru-RU"/>
-        </w:rPr>
-      </w:pPr>
-      <w:r>
-        <w:rPr>
-          <w:rFonts w:ascii="Courier New CYR" w:hAnsi="Courier New CYR" w:cs="Courier New CYR"/>
-          <w:b w:val="0"/>
-          <w:sz w:val="18"/>
-          <w:szCs w:val="18"/>
-          <w:lang w:val="en-US" w:eastAsia="ru-RU"/>
-        </w:rPr>
-        <w:tab/>
-      </w:r>
-      <w:r>
-        <w:rPr>
-          <w:rFonts w:ascii="Courier New CYR" w:hAnsi="Courier New CYR" w:cs="Courier New CYR"/>
-          <w:b w:val="0"/>
-          <w:sz w:val="18"/>
-          <w:szCs w:val="18"/>
-          <w:lang w:val="en-US" w:eastAsia="ru-RU"/>
-        </w:rPr>
-        <w:tab/>
-      </w:r>
-      <w:r>
-        <w:rPr>
-          <w:rFonts w:ascii="Courier New CYR" w:hAnsi="Courier New CYR" w:cs="Courier New CYR"/>
-          <w:b w:val="0"/>
-          <w:sz w:val="18"/>
-          <w:szCs w:val="18"/>
-          <w:lang w:val="en-US" w:eastAsia="ru-RU"/>
-        </w:rPr>
+        <w:jc w:val="both"/>
+        <w:rPr>
+          <w:rFonts w:ascii="Times New Roman" w:hAnsi="Times New Roman"/>
+          <w:sz w:val="20"/>
+          <w:szCs w:val="20"/>
+          <w:lang w:val="en-US"/>
+        </w:rPr>
+      </w:pPr>
+      <w:r>
+        <w:rPr>
+          <w:rFonts w:ascii="Times New Roman" w:hAnsi="Times New Roman"/>
+          <w:sz w:val="20"/>
+          <w:szCs w:val="20"/>
+          <w:lang w:val="en-US"/>
+        </w:rPr>
+        <w:tab/>
+      </w:r>
+    </w:p>
+    <w:p>
+      <w:pPr>
+        <w:jc w:val="both"/>
+        <w:rPr>
+          <w:rFonts w:ascii="Times New Roman" w:hAnsi="Times New Roman"/>
+          <w:sz w:val="20"/>
+          <w:szCs w:val="20"/>
+          <w:lang w:val="en-US"/>
+        </w:rPr>
+      </w:pPr>
+      <w:r>
+        <w:rPr>
+          <w:rFonts w:ascii="Times New Roman" w:hAnsi="Times New Roman"/>
+          <w:sz w:val="20"/>
+          <w:szCs w:val="20"/>
+          <w:lang w:val="en-US"/>
+        </w:rPr>
+        <w:tab/>
+      </w:r>
+      <w:r>
+        <w:rPr>
+          <w:rFonts w:ascii="Times New Roman" w:hAnsi="Times New Roman"/>
+          <w:sz w:val="20"/>
+          <w:szCs w:val="20"/>
+          <w:lang w:val="en-US"/>
+        </w:rPr>
+        <w:tab/>
         <w:t>GENERATE ,,,1,10</w:t>
       </w:r>
     </w:p>
     <w:p>
       <w:pPr>
-        <w:pStyle w:val="Heading1"/>
-        <w:jc w:val="left"/>
-        <w:rPr>
-          <w:rFonts w:ascii="Courier New CYR" w:hAnsi="Courier New CYR" w:cs="Courier New CYR"/>
-          <w:b w:val="0"/>
-          <w:sz w:val="18"/>
-          <w:szCs w:val="18"/>
-          <w:lang w:val="en-US" w:eastAsia="ru-RU"/>
-        </w:rPr>
-      </w:pPr>
-      <w:r>
-        <w:rPr>
-          <w:rFonts w:ascii="Courier New CYR" w:hAnsi="Courier New CYR" w:cs="Courier New CYR"/>
-          <w:b w:val="0"/>
-          <w:sz w:val="18"/>
-          <w:szCs w:val="18"/>
-          <w:lang w:val="en-US" w:eastAsia="ru-RU"/>
+        <w:jc w:val="both"/>
+        <w:rPr>
+          <w:rFonts w:ascii="Times New Roman" w:hAnsi="Times New Roman"/>
+          <w:sz w:val="20"/>
+          <w:szCs w:val="20"/>
+          <w:lang w:val="en-US"/>
+        </w:rPr>
+      </w:pPr>
+      <w:r>
+        <w:rPr>
+          <w:rFonts w:ascii="Times New Roman" w:hAnsi="Times New Roman"/>
+          <w:sz w:val="20"/>
+          <w:szCs w:val="20"/>
+          <w:lang w:val="en-US"/>
         </w:rPr>
         <w:t>MET1</w:t>
       </w:r>
       <w:r>
         <w:rPr>
-          <w:rFonts w:ascii="Courier New CYR" w:hAnsi="Courier New CYR" w:cs="Courier New CYR"/>
-          <w:b w:val="0"/>
-          <w:sz w:val="18"/>
-          <w:szCs w:val="18"/>
-          <w:lang w:val="en-US" w:eastAsia="ru-RU"/>
-        </w:rPr>
-        <w:tab/>
-      </w:r>
-      <w:r>
-        <w:rPr>
-          <w:rFonts w:ascii="Courier New CYR" w:hAnsi="Courier New CYR" w:cs="Courier New CYR"/>
-          <w:b w:val="0"/>
-          <w:sz w:val="18"/>
-          <w:szCs w:val="18"/>
-          <w:lang w:val="en-US" w:eastAsia="ru-RU"/>
+          <w:rFonts w:ascii="Times New Roman" w:hAnsi="Times New Roman"/>
+          <w:sz w:val="20"/>
+          <w:szCs w:val="20"/>
+          <w:lang w:val="en-US"/>
+        </w:rPr>
+        <w:tab/>
+      </w:r>
+      <w:r>
+        <w:rPr>
+          <w:rFonts w:ascii="Times New Roman" w:hAnsi="Times New Roman"/>
+          <w:sz w:val="20"/>
+          <w:szCs w:val="20"/>
+          <w:lang w:val="en-US"/>
         </w:rPr>
         <w:tab/>
       </w:r>
@@ -1637,11 +1573,10 @@
         <w:smartTag w:uri="urn:schemas-microsoft-com:office:smarttags" w:element="City">
           <w:r>
             <w:rPr>
-              <w:rFonts w:ascii="Courier New CYR" w:hAnsi="Courier New CYR" w:cs="Courier New CYR"/>
-              <w:b w:val="0"/>
-              <w:sz w:val="18"/>
-              <w:szCs w:val="18"/>
-              <w:lang w:val="en-US" w:eastAsia="ru-RU"/>
+              <w:rFonts w:ascii="Times New Roman" w:hAnsi="Times New Roman"/>
+              <w:sz w:val="20"/>
+              <w:szCs w:val="20"/>
+              <w:lang w:val="en-US"/>
             </w:rPr>
             <w:t>SPLIT</w:t>
           </w:r>
@@ -1649,289 +1584,177 @@
       </w:smartTag>
       <w:r>
         <w:rPr>
-          <w:rFonts w:ascii="Courier New CYR" w:hAnsi="Courier New CYR" w:cs="Courier New CYR"/>
-          <w:b w:val="0"/>
-          <w:sz w:val="18"/>
-          <w:szCs w:val="18"/>
-          <w:lang w:val="en-US" w:eastAsia="ru-RU"/>
+          <w:rFonts w:ascii="Times New Roman" w:hAnsi="Times New Roman"/>
+          <w:sz w:val="20"/>
+          <w:szCs w:val="20"/>
+          <w:lang w:val="en-US"/>
         </w:rPr>
         <w:t xml:space="preserve"> 1,MET</w:t>
       </w:r>
     </w:p>
     <w:p>
       <w:pPr>
-        <w:pStyle w:val="Heading1"/>
-        <w:jc w:val="left"/>
-        <w:rPr>
-          <w:rFonts w:ascii="Courier New CYR" w:hAnsi="Courier New CYR" w:cs="Courier New CYR"/>
-          <w:b w:val="0"/>
-          <w:sz w:val="18"/>
-          <w:szCs w:val="18"/>
-          <w:lang w:val="en-US" w:eastAsia="ru-RU"/>
-        </w:rPr>
-      </w:pPr>
-      <w:r>
-        <w:rPr>
-          <w:rFonts w:ascii="Courier New CYR" w:hAnsi="Courier New CYR" w:cs="Courier New CYR"/>
-          <w:b w:val="0"/>
-          <w:sz w:val="18"/>
-          <w:szCs w:val="18"/>
-          <w:lang w:val="en-US" w:eastAsia="ru-RU"/>
-        </w:rPr>
-        <w:tab/>
-      </w:r>
-      <w:r>
-        <w:rPr>
-          <w:rFonts w:ascii="Courier New CYR" w:hAnsi="Courier New CYR" w:cs="Courier New CYR"/>
-          <w:b w:val="0"/>
-          <w:sz w:val="18"/>
-          <w:szCs w:val="18"/>
-          <w:lang w:val="en-US" w:eastAsia="ru-RU"/>
-        </w:rPr>
-        <w:tab/>
-      </w:r>
-      <w:r>
-        <w:rPr>
-          <w:rFonts w:ascii="Courier New CYR" w:hAnsi="Courier New CYR" w:cs="Courier New CYR"/>
-          <w:b w:val="0"/>
-          <w:sz w:val="18"/>
-          <w:szCs w:val="18"/>
-          <w:lang w:val="en-US" w:eastAsia="ru-RU"/>
-        </w:rPr>
-        <w:t xml:space="preserve">ADVANCE </w:t>
-      </w:r>
-      <w:r>
-        <w:rPr>
-          <w:rFonts w:ascii="Courier New CYR" w:hAnsi="Courier New CYR" w:cs="Courier New CYR"/>
-          <w:b w:val="0"/>
-          <w:sz w:val="18"/>
-          <w:szCs w:val="18"/>
-          <w:lang w:val="en-US" w:eastAsia="ru-RU"/>
-        </w:rPr>
-        <w:t>5</w:t>
-      </w:r>
-    </w:p>
-    <w:p>
-      <w:pPr>
-        <w:pStyle w:val="Heading1"/>
-        <w:jc w:val="left"/>
-        <w:rPr>
-          <w:rFonts w:ascii="Courier New CYR" w:hAnsi="Courier New CYR" w:cs="Courier New CYR"/>
-          <w:b w:val="0"/>
-          <w:sz w:val="18"/>
-          <w:szCs w:val="18"/>
-          <w:lang w:val="en-US" w:eastAsia="ru-RU"/>
-        </w:rPr>
-      </w:pPr>
-      <w:r>
-        <w:rPr>
-          <w:rFonts w:ascii="Courier New CYR" w:hAnsi="Courier New CYR" w:cs="Courier New CYR"/>
-          <w:b w:val="0"/>
-          <w:sz w:val="18"/>
-          <w:szCs w:val="18"/>
-          <w:lang w:val="en-US" w:eastAsia="ru-RU"/>
-        </w:rPr>
-        <w:tab/>
-      </w:r>
-      <w:r>
-        <w:rPr>
-          <w:rFonts w:ascii="Courier New CYR" w:hAnsi="Courier New CYR" w:cs="Courier New CYR"/>
-          <w:b w:val="0"/>
-          <w:sz w:val="18"/>
-          <w:szCs w:val="18"/>
-          <w:lang w:val="en-US" w:eastAsia="ru-RU"/>
-        </w:rPr>
-        <w:tab/>
-      </w:r>
-      <w:r>
-        <w:rPr>
-          <w:rFonts w:ascii="Courier New CYR" w:hAnsi="Courier New CYR" w:cs="Courier New CYR"/>
-          <w:b w:val="0"/>
-          <w:sz w:val="18"/>
-          <w:szCs w:val="18"/>
-          <w:lang w:val="en-US" w:eastAsia="ru-RU"/>
-        </w:rPr>
+        <w:jc w:val="both"/>
+        <w:rPr>
+          <w:rFonts w:ascii="Times New Roman" w:hAnsi="Times New Roman"/>
+          <w:sz w:val="20"/>
+          <w:szCs w:val="20"/>
+          <w:lang w:val="en-US"/>
+        </w:rPr>
+      </w:pPr>
+      <w:r>
+        <w:rPr>
+          <w:rFonts w:ascii="Times New Roman" w:hAnsi="Times New Roman"/>
+          <w:sz w:val="20"/>
+          <w:szCs w:val="20"/>
+          <w:lang w:val="en-US"/>
+        </w:rPr>
+        <w:tab/>
+      </w:r>
+      <w:r>
+        <w:rPr>
+          <w:rFonts w:ascii="Times New Roman" w:hAnsi="Times New Roman"/>
+          <w:sz w:val="20"/>
+          <w:szCs w:val="20"/>
+          <w:lang w:val="en-US"/>
+        </w:rPr>
+        <w:tab/>
+        <w:t>ADVANCE 5</w:t>
+      </w:r>
+    </w:p>
+    <w:p>
+      <w:pPr>
+        <w:jc w:val="both"/>
+        <w:rPr>
+          <w:rFonts w:ascii="Times New Roman" w:hAnsi="Times New Roman"/>
+          <w:sz w:val="20"/>
+          <w:szCs w:val="20"/>
+          <w:lang w:val="en-US"/>
+        </w:rPr>
+      </w:pPr>
+      <w:r>
+        <w:rPr>
+          <w:rFonts w:ascii="Times New Roman" w:hAnsi="Times New Roman"/>
+          <w:sz w:val="20"/>
+          <w:szCs w:val="20"/>
+          <w:lang w:val="en-US"/>
+        </w:rPr>
+        <w:tab/>
+      </w:r>
+      <w:r>
+        <w:rPr>
+          <w:rFonts w:ascii="Times New Roman" w:hAnsi="Times New Roman"/>
+          <w:sz w:val="20"/>
+          <w:szCs w:val="20"/>
+          <w:lang w:val="en-US"/>
+        </w:rPr>
+        <w:tab/>
         <w:t>TRANSFER ,MET1</w:t>
       </w:r>
     </w:p>
     <w:p>
       <w:pPr>
-        <w:pStyle w:val="Heading1"/>
-        <w:jc w:val="left"/>
-        <w:rPr>
-          <w:rFonts w:ascii="Courier New CYR" w:hAnsi="Courier New CYR" w:cs="Courier New CYR"/>
-          <w:b w:val="0"/>
-          <w:sz w:val="18"/>
-          <w:szCs w:val="18"/>
-          <w:lang w:val="en-US" w:eastAsia="ru-RU"/>
-        </w:rPr>
-      </w:pPr>
-      <w:r>
-        <w:rPr>
-          <w:rFonts w:ascii="Courier New CYR" w:hAnsi="Courier New CYR" w:cs="Courier New CYR"/>
-          <w:b w:val="0"/>
-          <w:sz w:val="18"/>
-          <w:szCs w:val="18"/>
-          <w:lang w:val="en-US" w:eastAsia="ru-RU"/>
+        <w:jc w:val="both"/>
+        <w:rPr>
+          <w:rFonts w:ascii="Times New Roman" w:hAnsi="Times New Roman"/>
+          <w:sz w:val="20"/>
+          <w:szCs w:val="20"/>
+          <w:lang w:val="en-US"/>
+        </w:rPr>
+      </w:pPr>
+      <w:r>
+        <w:rPr>
+          <w:rFonts w:ascii="Times New Roman" w:hAnsi="Times New Roman"/>
+          <w:sz w:val="20"/>
+          <w:szCs w:val="20"/>
+          <w:lang w:val="en-US"/>
         </w:rPr>
         <w:t>MET</w:t>
       </w:r>
       <w:r>
         <w:rPr>
-          <w:rFonts w:ascii="Courier New CYR" w:hAnsi="Courier New CYR" w:cs="Courier New CYR"/>
-          <w:b w:val="0"/>
-          <w:sz w:val="18"/>
-          <w:szCs w:val="18"/>
-          <w:lang w:val="en-US" w:eastAsia="ru-RU"/>
-        </w:rPr>
-        <w:tab/>
-      </w:r>
-      <w:r>
-        <w:rPr>
-          <w:rFonts w:ascii="Courier New CYR" w:hAnsi="Courier New CYR" w:cs="Courier New CYR"/>
-          <w:b w:val="0"/>
-          <w:sz w:val="18"/>
-          <w:szCs w:val="18"/>
-          <w:lang w:val="en-US" w:eastAsia="ru-RU"/>
-        </w:rPr>
-        <w:tab/>
-      </w:r>
-      <w:r>
-        <w:rPr>
-          <w:rFonts w:ascii="Courier New CYR" w:hAnsi="Courier New CYR" w:cs="Courier New CYR"/>
-          <w:b w:val="0"/>
-          <w:sz w:val="18"/>
-          <w:szCs w:val="18"/>
-          <w:lang w:val="en-US" w:eastAsia="ru-RU"/>
-        </w:rPr>
+          <w:rFonts w:ascii="Times New Roman" w:hAnsi="Times New Roman"/>
+          <w:sz w:val="20"/>
+          <w:szCs w:val="20"/>
+          <w:lang w:val="en-US"/>
+        </w:rPr>
+        <w:tab/>
+      </w:r>
+      <w:r>
+        <w:rPr>
+          <w:rFonts w:ascii="Times New Roman" w:hAnsi="Times New Roman"/>
+          <w:sz w:val="20"/>
+          <w:szCs w:val="20"/>
+          <w:lang w:val="en-US"/>
+        </w:rPr>
+        <w:tab/>
         <w:t>TEST L CH$AAA,X$NNN,MET2</w:t>
       </w:r>
     </w:p>
     <w:p>
       <w:pPr>
-        <w:pStyle w:val="Heading1"/>
-        <w:jc w:val="left"/>
-        <w:rPr>
-          <w:rFonts w:ascii="Courier New CYR" w:hAnsi="Courier New CYR" w:cs="Courier New CYR"/>
-          <w:b w:val="0"/>
-          <w:sz w:val="18"/>
-          <w:szCs w:val="18"/>
-          <w:lang w:val="en-US" w:eastAsia="ru-RU"/>
-        </w:rPr>
-      </w:pPr>
-      <w:r>
-        <w:rPr>
-          <w:rFonts w:ascii="Courier New CYR" w:hAnsi="Courier New CYR" w:cs="Courier New CYR"/>
-          <w:b w:val="0"/>
-          <w:sz w:val="18"/>
-          <w:szCs w:val="18"/>
-          <w:lang w:val="en-US" w:eastAsia="ru-RU"/>
-        </w:rPr>
-        <w:tab/>
-      </w:r>
-      <w:r>
-        <w:rPr>
-          <w:rFonts w:ascii="Courier New CYR" w:hAnsi="Courier New CYR" w:cs="Courier New CYR"/>
-          <w:b w:val="0"/>
-          <w:sz w:val="18"/>
-          <w:szCs w:val="18"/>
-          <w:lang w:val="en-US" w:eastAsia="ru-RU"/>
-        </w:rPr>
-        <w:tab/>
-      </w:r>
-      <w:r>
-        <w:rPr>
-          <w:rFonts w:ascii="Courier New CYR" w:hAnsi="Courier New CYR" w:cs="Courier New CYR"/>
-          <w:b w:val="0"/>
-          <w:sz w:val="18"/>
-          <w:szCs w:val="18"/>
-          <w:lang w:val="en-US" w:eastAsia="ru-RU"/>
-        </w:rPr>
+        <w:jc w:val="both"/>
+        <w:rPr>
+          <w:rFonts w:ascii="Times New Roman" w:hAnsi="Times New Roman"/>
+          <w:sz w:val="20"/>
+          <w:szCs w:val="20"/>
+          <w:lang w:val="en-US"/>
+        </w:rPr>
+      </w:pPr>
+      <w:r>
+        <w:rPr>
+          <w:rFonts w:ascii="Times New Roman" w:hAnsi="Times New Roman"/>
+          <w:sz w:val="20"/>
+          <w:szCs w:val="20"/>
+          <w:lang w:val="en-US"/>
+        </w:rPr>
+        <w:tab/>
+      </w:r>
+      <w:r>
+        <w:rPr>
+          <w:rFonts w:ascii="Times New Roman" w:hAnsi="Times New Roman"/>
+          <w:sz w:val="20"/>
+          <w:szCs w:val="20"/>
+          <w:lang w:val="en-US"/>
+        </w:rPr>
+        <w:tab/>
         <w:t>LINK AAA,FIFO</w:t>
       </w:r>
     </w:p>
     <w:p>
       <w:pPr>
-        <w:pStyle w:val="Heading1"/>
-        <w:jc w:val="left"/>
-        <w:rPr>
-          <w:rFonts w:ascii="Courier New CYR" w:hAnsi="Courier New CYR" w:cs="Courier New CYR"/>
-          <w:b w:val="0"/>
-          <w:sz w:val="18"/>
-          <w:szCs w:val="18"/>
-          <w:lang w:val="en-US" w:eastAsia="ru-RU"/>
-        </w:rPr>
-      </w:pPr>
-      <w:r>
-        <w:rPr>
-          <w:rFonts w:ascii="Courier New CYR" w:hAnsi="Courier New CYR" w:cs="Courier New CYR"/>
-          <w:b w:val="0"/>
-          <w:sz w:val="18"/>
-          <w:szCs w:val="18"/>
-          <w:lang w:val="en-US" w:eastAsia="ru-RU"/>
-        </w:rPr>
-        <w:tab/>
-      </w:r>
-      <w:r>
-        <w:rPr>
-          <w:rFonts w:ascii="Courier New CYR" w:hAnsi="Courier New CYR" w:cs="Courier New CYR"/>
-          <w:b w:val="0"/>
-          <w:sz w:val="18"/>
-          <w:szCs w:val="18"/>
-          <w:lang w:val="en-US" w:eastAsia="ru-RU"/>
-        </w:rPr>
-        <w:tab/>
-      </w:r>
-      <w:r>
-        <w:rPr>
-          <w:rFonts w:ascii="Courier New CYR" w:hAnsi="Courier New CYR" w:cs="Courier New CYR"/>
-          <w:b w:val="0"/>
-          <w:sz w:val="18"/>
-          <w:szCs w:val="18"/>
-          <w:lang w:val="en-US" w:eastAsia="ru-RU"/>
-        </w:rPr>
-        <w:t>SAVEVALUE INBUF+,1</w:t>
-      </w:r>
-    </w:p>
-    <w:p>
-      <w:pPr>
-        <w:pStyle w:val="Heading1"/>
-        <w:jc w:val="left"/>
-        <w:rPr>
-          <w:rFonts w:ascii="Courier New CYR" w:hAnsi="Courier New CYR" w:cs="Courier New CYR"/>
-          <w:b w:val="0"/>
-          <w:sz w:val="18"/>
-          <w:szCs w:val="18"/>
-          <w:lang w:val="en-US" w:eastAsia="ru-RU"/>
-        </w:rPr>
-      </w:pPr>
-      <w:r>
-        <w:rPr>
-          <w:rFonts w:ascii="Courier New CYR" w:hAnsi="Courier New CYR" w:cs="Courier New CYR"/>
-          <w:b w:val="0"/>
-          <w:sz w:val="18"/>
-          <w:szCs w:val="18"/>
-          <w:lang w:val="en-US" w:eastAsia="ru-RU"/>
+        <w:jc w:val="both"/>
+        <w:rPr>
+          <w:rFonts w:ascii="Times New Roman" w:hAnsi="Times New Roman"/>
+          <w:sz w:val="20"/>
+          <w:szCs w:val="20"/>
+          <w:lang w:val="en-US"/>
+        </w:rPr>
+      </w:pPr>
+      <w:r>
+        <w:rPr>
+          <w:rFonts w:ascii="Times New Roman" w:hAnsi="Times New Roman"/>
+          <w:sz w:val="20"/>
+          <w:szCs w:val="20"/>
+          <w:lang w:val="en-US"/>
         </w:rPr>
         <w:t>MET2</w:t>
       </w:r>
       <w:r>
         <w:rPr>
-          <w:rFonts w:ascii="Courier New CYR" w:hAnsi="Courier New CYR" w:cs="Courier New CYR"/>
-          <w:b w:val="0"/>
-          <w:sz w:val="18"/>
-          <w:szCs w:val="18"/>
-          <w:lang w:val="en-US" w:eastAsia="ru-RU"/>
-        </w:rPr>
-        <w:tab/>
-      </w:r>
-      <w:r>
-        <w:rPr>
-          <w:rFonts w:ascii="Courier New CYR" w:hAnsi="Courier New CYR" w:cs="Courier New CYR"/>
-          <w:b w:val="0"/>
-          <w:sz w:val="18"/>
-          <w:szCs w:val="18"/>
-          <w:lang w:val="en-US" w:eastAsia="ru-RU"/>
+          <w:rFonts w:ascii="Times New Roman" w:hAnsi="Times New Roman"/>
+          <w:sz w:val="20"/>
+          <w:szCs w:val="20"/>
+          <w:lang w:val="en-US"/>
+        </w:rPr>
+        <w:tab/>
+      </w:r>
+      <w:r>
+        <w:rPr>
+          <w:rFonts w:ascii="Times New Roman" w:hAnsi="Times New Roman"/>
+          <w:sz w:val="20"/>
+          <w:szCs w:val="20"/>
+          <w:lang w:val="en-US"/>
         </w:rPr>
         <w:tab/>
         <w:t>TERMINATE</w:t>
@@ -1939,165 +1762,109 @@
     </w:p>
     <w:p>
       <w:pPr>
-        <w:pStyle w:val="Heading1"/>
-        <w:jc w:val="left"/>
-        <w:rPr>
-          <w:rFonts w:ascii="Courier New CYR" w:hAnsi="Courier New CYR" w:cs="Courier New CYR"/>
-          <w:b w:val="0"/>
-          <w:sz w:val="18"/>
-          <w:szCs w:val="18"/>
-          <w:lang w:val="en-US" w:eastAsia="ru-RU"/>
-        </w:rPr>
-      </w:pPr>
-    </w:p>
-    <w:p>
-      <w:pPr>
-        <w:pStyle w:val="Heading1"/>
-        <w:jc w:val="left"/>
-        <w:rPr>
-          <w:rFonts w:ascii="Courier New CYR" w:hAnsi="Courier New CYR" w:cs="Courier New CYR"/>
-          <w:b w:val="0"/>
-          <w:sz w:val="18"/>
-          <w:szCs w:val="18"/>
-          <w:lang w:val="en-US" w:eastAsia="ru-RU"/>
-        </w:rPr>
-      </w:pPr>
-      <w:r>
-        <w:rPr>
-          <w:rFonts w:ascii="Courier New CYR" w:hAnsi="Courier New CYR" w:cs="Courier New CYR"/>
-          <w:b w:val="0"/>
-          <w:sz w:val="18"/>
-          <w:szCs w:val="18"/>
-          <w:lang w:val="en-US" w:eastAsia="ru-RU"/>
-        </w:rPr>
-        <w:tab/>
-      </w:r>
-    </w:p>
-    <w:p>
-      <w:pPr>
-        <w:pStyle w:val="Heading1"/>
-        <w:jc w:val="left"/>
-        <w:rPr>
-          <w:rFonts w:ascii="Courier New CYR" w:hAnsi="Courier New CYR" w:cs="Courier New CYR"/>
-          <w:b w:val="0"/>
-          <w:sz w:val="18"/>
-          <w:szCs w:val="18"/>
-          <w:lang w:val="en-US" w:eastAsia="ru-RU"/>
-        </w:rPr>
-      </w:pPr>
-      <w:r>
-        <w:rPr>
-          <w:rFonts w:ascii="Courier New CYR" w:hAnsi="Courier New CYR" w:cs="Courier New CYR"/>
-          <w:b w:val="0"/>
-          <w:sz w:val="18"/>
-          <w:szCs w:val="18"/>
-          <w:lang w:val="en-US" w:eastAsia="ru-RU"/>
-        </w:rPr>
-        <w:tab/>
-      </w:r>
-      <w:r>
-        <w:rPr>
-          <w:rFonts w:ascii="Courier New CYR" w:hAnsi="Courier New CYR" w:cs="Courier New CYR"/>
-          <w:b w:val="0"/>
-          <w:sz w:val="18"/>
-          <w:szCs w:val="18"/>
-          <w:lang w:val="en-US" w:eastAsia="ru-RU"/>
-        </w:rPr>
-        <w:tab/>
-      </w:r>
-      <w:r>
-        <w:rPr>
-          <w:rFonts w:ascii="Courier New CYR" w:hAnsi="Courier New CYR" w:cs="Courier New CYR"/>
-          <w:b w:val="0"/>
-          <w:sz w:val="18"/>
-          <w:szCs w:val="18"/>
-          <w:lang w:val="en-US" w:eastAsia="ru-RU"/>
-        </w:rPr>
+        <w:jc w:val="both"/>
+        <w:rPr>
+          <w:rFonts w:ascii="Times New Roman" w:hAnsi="Times New Roman"/>
+          <w:sz w:val="20"/>
+          <w:szCs w:val="20"/>
+          <w:lang w:val="en-US"/>
+        </w:rPr>
+      </w:pPr>
+    </w:p>
+    <w:p>
+      <w:pPr>
+        <w:jc w:val="both"/>
+        <w:rPr>
+          <w:rFonts w:ascii="Times New Roman" w:hAnsi="Times New Roman"/>
+          <w:sz w:val="20"/>
+          <w:szCs w:val="20"/>
+          <w:lang w:val="en-US"/>
+        </w:rPr>
+      </w:pPr>
+      <w:r>
+        <w:rPr>
+          <w:rFonts w:ascii="Times New Roman" w:hAnsi="Times New Roman"/>
+          <w:sz w:val="20"/>
+          <w:szCs w:val="20"/>
+          <w:lang w:val="en-US"/>
+        </w:rPr>
+        <w:tab/>
+      </w:r>
+      <w:r>
+        <w:rPr>
+          <w:rFonts w:ascii="Times New Roman" w:hAnsi="Times New Roman"/>
+          <w:sz w:val="20"/>
+          <w:szCs w:val="20"/>
+          <w:lang w:val="en-US"/>
+        </w:rPr>
+        <w:tab/>
         <w:t>GENERATE ,,,1,5</w:t>
       </w:r>
     </w:p>
     <w:p>
       <w:pPr>
-        <w:pStyle w:val="Heading1"/>
-        <w:jc w:val="left"/>
-        <w:rPr>
-          <w:rFonts w:ascii="Courier New CYR" w:hAnsi="Courier New CYR" w:cs="Courier New CYR"/>
-          <w:b w:val="0"/>
-          <w:sz w:val="18"/>
-          <w:szCs w:val="18"/>
-          <w:lang w:val="en-US" w:eastAsia="ru-RU"/>
-        </w:rPr>
-      </w:pPr>
-      <w:r>
-        <w:rPr>
-          <w:rFonts w:ascii="Courier New CYR" w:hAnsi="Courier New CYR" w:cs="Courier New CYR"/>
-          <w:b w:val="0"/>
-          <w:sz w:val="18"/>
-          <w:szCs w:val="18"/>
-          <w:lang w:val="en-US" w:eastAsia="ru-RU"/>
+        <w:jc w:val="both"/>
+        <w:rPr>
+          <w:rFonts w:ascii="Times New Roman" w:hAnsi="Times New Roman"/>
+          <w:sz w:val="20"/>
+          <w:szCs w:val="20"/>
+          <w:lang w:val="en-US"/>
+        </w:rPr>
+      </w:pPr>
+      <w:r>
+        <w:rPr>
+          <w:rFonts w:ascii="Times New Roman" w:hAnsi="Times New Roman"/>
+          <w:sz w:val="20"/>
+          <w:szCs w:val="20"/>
+          <w:lang w:val="en-US"/>
         </w:rPr>
         <w:t>MET4</w:t>
       </w:r>
       <w:r>
         <w:rPr>
-          <w:rFonts w:ascii="Courier New CYR" w:hAnsi="Courier New CYR" w:cs="Courier New CYR"/>
-          <w:b w:val="0"/>
-          <w:sz w:val="18"/>
-          <w:szCs w:val="18"/>
-          <w:lang w:val="en-US" w:eastAsia="ru-RU"/>
-        </w:rPr>
-        <w:tab/>
-      </w:r>
-      <w:r>
-        <w:rPr>
-          <w:rFonts w:ascii="Courier New CYR" w:hAnsi="Courier New CYR" w:cs="Courier New CYR"/>
-          <w:b w:val="0"/>
-          <w:sz w:val="18"/>
-          <w:szCs w:val="18"/>
-          <w:lang w:val="en-US" w:eastAsia="ru-RU"/>
-        </w:rPr>
-        <w:tab/>
-      </w:r>
-      <w:r>
-        <w:rPr>
-          <w:rFonts w:ascii="Courier New CYR" w:hAnsi="Courier New CYR" w:cs="Courier New CYR"/>
-          <w:b w:val="0"/>
-          <w:sz w:val="18"/>
-          <w:szCs w:val="18"/>
-          <w:lang w:val="en-US" w:eastAsia="ru-RU"/>
-        </w:rPr>
+          <w:rFonts w:ascii="Times New Roman" w:hAnsi="Times New Roman"/>
+          <w:sz w:val="20"/>
+          <w:szCs w:val="20"/>
+          <w:lang w:val="en-US"/>
+        </w:rPr>
+        <w:tab/>
+      </w:r>
+      <w:r>
+        <w:rPr>
+          <w:rFonts w:ascii="Times New Roman" w:hAnsi="Times New Roman"/>
+          <w:sz w:val="20"/>
+          <w:szCs w:val="20"/>
+          <w:lang w:val="en-US"/>
+        </w:rPr>
+        <w:tab/>
         <w:t>TEST G CH$AAA,0</w:t>
       </w:r>
     </w:p>
     <w:p>
       <w:pPr>
-        <w:pStyle w:val="Heading1"/>
-        <w:jc w:val="left"/>
-        <w:rPr>
-          <w:rFonts w:ascii="Courier New CYR" w:hAnsi="Courier New CYR" w:cs="Courier New CYR"/>
-          <w:b w:val="0"/>
-          <w:sz w:val="18"/>
-          <w:szCs w:val="18"/>
-          <w:lang w:val="en-US" w:eastAsia="ru-RU"/>
-        </w:rPr>
-      </w:pPr>
-      <w:r>
-        <w:rPr>
-          <w:rFonts w:ascii="Courier New CYR" w:hAnsi="Courier New CYR" w:cs="Courier New CYR"/>
-          <w:b w:val="0"/>
-          <w:sz w:val="18"/>
-          <w:szCs w:val="18"/>
-          <w:lang w:val="en-US" w:eastAsia="ru-RU"/>
-        </w:rPr>
-        <w:tab/>
-      </w:r>
-      <w:r>
-        <w:rPr>
-          <w:rFonts w:ascii="Courier New CYR" w:hAnsi="Courier New CYR" w:cs="Courier New CYR"/>
-          <w:b w:val="0"/>
-          <w:sz w:val="18"/>
-          <w:szCs w:val="18"/>
-          <w:lang w:val="en-US" w:eastAsia="ru-RU"/>
+        <w:jc w:val="both"/>
+        <w:rPr>
+          <w:rFonts w:ascii="Times New Roman" w:hAnsi="Times New Roman"/>
+          <w:sz w:val="20"/>
+          <w:szCs w:val="20"/>
+          <w:lang w:val="en-US"/>
+        </w:rPr>
+      </w:pPr>
+      <w:r>
+        <w:rPr>
+          <w:rFonts w:ascii="Times New Roman" w:hAnsi="Times New Roman"/>
+          <w:sz w:val="20"/>
+          <w:szCs w:val="20"/>
+          <w:lang w:val="en-US"/>
+        </w:rPr>
+        <w:tab/>
+      </w:r>
+      <w:r>
+        <w:rPr>
+          <w:rFonts w:ascii="Times New Roman" w:hAnsi="Times New Roman"/>
+          <w:sz w:val="20"/>
+          <w:szCs w:val="20"/>
+          <w:lang w:val="en-US"/>
         </w:rPr>
         <w:tab/>
         <w:t>SEIZE RTR</w:t>
@@ -2105,173 +1872,128 @@
     </w:p>
     <w:p>
       <w:pPr>
-        <w:pStyle w:val="Heading1"/>
-        <w:jc w:val="left"/>
-        <w:rPr>
-          <w:rFonts w:ascii="Courier New CYR" w:hAnsi="Courier New CYR" w:cs="Courier New CYR"/>
-          <w:b w:val="0"/>
-          <w:sz w:val="18"/>
-          <w:szCs w:val="18"/>
-          <w:lang w:val="en-US" w:eastAsia="ru-RU"/>
-        </w:rPr>
-      </w:pPr>
-      <w:r>
-        <w:rPr>
-          <w:rFonts w:ascii="Courier New CYR" w:hAnsi="Courier New CYR" w:cs="Courier New CYR"/>
-          <w:b w:val="0"/>
-          <w:sz w:val="18"/>
-          <w:szCs w:val="18"/>
-          <w:lang w:val="en-US" w:eastAsia="ru-RU"/>
-        </w:rPr>
-        <w:tab/>
-      </w:r>
-      <w:r>
-        <w:rPr>
-          <w:rFonts w:ascii="Courier New CYR" w:hAnsi="Courier New CYR" w:cs="Courier New CYR"/>
-          <w:b w:val="0"/>
-          <w:sz w:val="18"/>
-          <w:szCs w:val="18"/>
-          <w:lang w:val="en-US" w:eastAsia="ru-RU"/>
-        </w:rPr>
-        <w:tab/>
-      </w:r>
-      <w:r>
-        <w:rPr>
-          <w:rFonts w:ascii="Courier New CYR" w:hAnsi="Courier New CYR" w:cs="Courier New CYR"/>
-          <w:b w:val="0"/>
-          <w:sz w:val="18"/>
-          <w:szCs w:val="18"/>
-          <w:lang w:val="en-US" w:eastAsia="ru-RU"/>
-        </w:rPr>
+        <w:jc w:val="both"/>
+        <w:rPr>
+          <w:rFonts w:ascii="Times New Roman" w:hAnsi="Times New Roman"/>
+          <w:sz w:val="20"/>
+          <w:szCs w:val="20"/>
+          <w:lang w:val="en-US"/>
+        </w:rPr>
+      </w:pPr>
+      <w:r>
+        <w:rPr>
+          <w:rFonts w:ascii="Times New Roman" w:hAnsi="Times New Roman"/>
+          <w:sz w:val="20"/>
+          <w:szCs w:val="20"/>
+          <w:lang w:val="en-US"/>
+        </w:rPr>
+        <w:tab/>
+      </w:r>
+      <w:r>
+        <w:rPr>
+          <w:rFonts w:ascii="Times New Roman" w:hAnsi="Times New Roman"/>
+          <w:sz w:val="20"/>
+          <w:szCs w:val="20"/>
+          <w:lang w:val="en-US"/>
+        </w:rPr>
+        <w:tab/>
         <w:t>UNLINK AAA,MET2,1</w:t>
       </w:r>
     </w:p>
     <w:p>
       <w:pPr>
-        <w:pStyle w:val="Heading1"/>
-        <w:jc w:val="left"/>
-        <w:rPr>
-          <w:rFonts w:ascii="Courier New CYR" w:hAnsi="Courier New CYR" w:cs="Courier New CYR"/>
-          <w:b w:val="0"/>
-          <w:sz w:val="18"/>
-          <w:szCs w:val="18"/>
-          <w:lang w:val="en-US" w:eastAsia="ru-RU"/>
-        </w:rPr>
-      </w:pPr>
-      <w:r>
-        <w:rPr>
-          <w:rFonts w:ascii="Courier New CYR" w:hAnsi="Courier New CYR" w:cs="Courier New CYR"/>
-          <w:b w:val="0"/>
-          <w:sz w:val="18"/>
-          <w:szCs w:val="18"/>
-          <w:lang w:val="en-US" w:eastAsia="ru-RU"/>
+        <w:jc w:val="both"/>
+        <w:rPr>
+          <w:rFonts w:ascii="Times New Roman" w:hAnsi="Times New Roman"/>
+          <w:sz w:val="20"/>
+          <w:szCs w:val="20"/>
+          <w:lang w:val="en-US"/>
+        </w:rPr>
+      </w:pPr>
+      <w:r>
+        <w:rPr>
+          <w:rFonts w:ascii="Times New Roman" w:hAnsi="Times New Roman"/>
+          <w:sz w:val="20"/>
+          <w:szCs w:val="20"/>
+          <w:lang w:val="en-US"/>
         </w:rPr>
         <w:t xml:space="preserve"> </w:t>
       </w:r>
       <w:r>
         <w:rPr>
-          <w:rFonts w:ascii="Courier New CYR" w:hAnsi="Courier New CYR" w:cs="Courier New CYR"/>
-          <w:b w:val="0"/>
-          <w:sz w:val="18"/>
-          <w:szCs w:val="18"/>
-          <w:lang w:val="en-US" w:eastAsia="ru-RU"/>
-        </w:rPr>
-        <w:tab/>
-      </w:r>
-      <w:r>
-        <w:rPr>
-          <w:rFonts w:ascii="Courier New CYR" w:hAnsi="Courier New CYR" w:cs="Courier New CYR"/>
-          <w:b w:val="0"/>
-          <w:sz w:val="18"/>
-          <w:szCs w:val="18"/>
-          <w:lang w:val="en-US" w:eastAsia="ru-RU"/>
-        </w:rPr>
-        <w:tab/>
-        <w:t xml:space="preserve">ADVANCE </w:t>
-      </w:r>
-      <w:r>
-        <w:rPr>
-          <w:rFonts w:ascii="Courier New CYR" w:hAnsi="Courier New CYR" w:cs="Courier New CYR"/>
-          <w:b w:val="0"/>
-          <w:sz w:val="18"/>
-          <w:szCs w:val="18"/>
-          <w:lang w:val="en-US" w:eastAsia="ru-RU"/>
-        </w:rPr>
-        <w:t>10</w:t>
-      </w:r>
-    </w:p>
-    <w:p>
-      <w:pPr>
-        <w:pStyle w:val="Heading1"/>
-        <w:jc w:val="left"/>
-        <w:rPr>
-          <w:rFonts w:ascii="Courier New CYR" w:hAnsi="Courier New CYR" w:cs="Courier New CYR"/>
-          <w:b w:val="0"/>
-          <w:sz w:val="18"/>
-          <w:szCs w:val="18"/>
-          <w:lang w:val="en-US" w:eastAsia="ru-RU"/>
-        </w:rPr>
-      </w:pPr>
-      <w:r>
-        <w:rPr>
-          <w:rFonts w:ascii="Courier New CYR" w:hAnsi="Courier New CYR" w:cs="Courier New CYR"/>
-          <w:b w:val="0"/>
-          <w:sz w:val="18"/>
-          <w:szCs w:val="18"/>
-          <w:lang w:val="en-US" w:eastAsia="ru-RU"/>
-        </w:rPr>
-        <w:tab/>
-      </w:r>
-      <w:r>
-        <w:rPr>
-          <w:rFonts w:ascii="Courier New CYR" w:hAnsi="Courier New CYR" w:cs="Courier New CYR"/>
-          <w:b w:val="0"/>
-          <w:sz w:val="18"/>
-          <w:szCs w:val="18"/>
-          <w:lang w:val="en-US" w:eastAsia="ru-RU"/>
-        </w:rPr>
-        <w:tab/>
-      </w:r>
-      <w:r>
-        <w:rPr>
-          <w:rFonts w:ascii="Courier New CYR" w:hAnsi="Courier New CYR" w:cs="Courier New CYR"/>
-          <w:b w:val="0"/>
-          <w:sz w:val="18"/>
-          <w:szCs w:val="18"/>
-          <w:lang w:val="en-US" w:eastAsia="ru-RU"/>
-        </w:rPr>
+          <w:rFonts w:ascii="Times New Roman" w:hAnsi="Times New Roman"/>
+          <w:sz w:val="20"/>
+          <w:szCs w:val="20"/>
+          <w:lang w:val="en-US"/>
+        </w:rPr>
+        <w:tab/>
+      </w:r>
+      <w:r>
+        <w:rPr>
+          <w:rFonts w:ascii="Times New Roman" w:hAnsi="Times New Roman"/>
+          <w:sz w:val="20"/>
+          <w:szCs w:val="20"/>
+          <w:lang w:val="en-US"/>
+        </w:rPr>
+        <w:tab/>
+        <w:t>ADVANCE 10</w:t>
+      </w:r>
+    </w:p>
+    <w:p>
+      <w:pPr>
+        <w:jc w:val="both"/>
+        <w:rPr>
+          <w:rFonts w:ascii="Times New Roman" w:hAnsi="Times New Roman"/>
+          <w:sz w:val="20"/>
+          <w:szCs w:val="20"/>
+          <w:lang w:val="en-US"/>
+        </w:rPr>
+      </w:pPr>
+      <w:r>
+        <w:rPr>
+          <w:rFonts w:ascii="Times New Roman" w:hAnsi="Times New Roman"/>
+          <w:sz w:val="20"/>
+          <w:szCs w:val="20"/>
+          <w:lang w:val="en-US"/>
+        </w:rPr>
+        <w:tab/>
+      </w:r>
+      <w:r>
+        <w:rPr>
+          <w:rFonts w:ascii="Times New Roman" w:hAnsi="Times New Roman"/>
+          <w:sz w:val="20"/>
+          <w:szCs w:val="20"/>
+          <w:lang w:val="en-US"/>
+        </w:rPr>
+        <w:tab/>
         <w:t>RELEASE RTR</w:t>
       </w:r>
     </w:p>
     <w:p>
       <w:pPr>
-        <w:pStyle w:val="Heading1"/>
-        <w:jc w:val="left"/>
-        <w:rPr>
-          <w:rFonts w:ascii="Courier New CYR" w:hAnsi="Courier New CYR" w:cs="Courier New CYR"/>
-          <w:b w:val="0"/>
-          <w:sz w:val="18"/>
-          <w:szCs w:val="18"/>
-          <w:lang w:val="en-US" w:eastAsia="ru-RU"/>
-        </w:rPr>
-      </w:pPr>
-      <w:r>
-        <w:rPr>
-          <w:rFonts w:ascii="Courier New CYR" w:hAnsi="Courier New CYR" w:cs="Courier New CYR"/>
-          <w:b w:val="0"/>
-          <w:sz w:val="18"/>
-          <w:szCs w:val="18"/>
-          <w:lang w:val="en-US" w:eastAsia="ru-RU"/>
-        </w:rPr>
-        <w:tab/>
-      </w:r>
-      <w:r>
-        <w:rPr>
-          <w:rFonts w:ascii="Courier New CYR" w:hAnsi="Courier New CYR" w:cs="Courier New CYR"/>
-          <w:b w:val="0"/>
-          <w:sz w:val="18"/>
-          <w:szCs w:val="18"/>
-          <w:lang w:val="en-US" w:eastAsia="ru-RU"/>
+        <w:jc w:val="both"/>
+        <w:rPr>
+          <w:rFonts w:ascii="Times New Roman" w:hAnsi="Times New Roman"/>
+          <w:sz w:val="20"/>
+          <w:szCs w:val="20"/>
+          <w:lang w:val="en-US"/>
+        </w:rPr>
+      </w:pPr>
+      <w:r>
+        <w:rPr>
+          <w:rFonts w:ascii="Times New Roman" w:hAnsi="Times New Roman"/>
+          <w:sz w:val="20"/>
+          <w:szCs w:val="20"/>
+          <w:lang w:val="en-US"/>
+        </w:rPr>
+        <w:tab/>
+      </w:r>
+      <w:r>
+        <w:rPr>
+          <w:rFonts w:ascii="Times New Roman" w:hAnsi="Times New Roman"/>
+          <w:sz w:val="20"/>
+          <w:szCs w:val="20"/>
+          <w:lang w:val="en-US"/>
         </w:rPr>
         <w:tab/>
         <w:t>SAVEVALUE PROCCOM+,1</w:t>
@@ -2279,33 +2001,29 @@
     </w:p>
     <w:p>
       <w:pPr>
-        <w:pStyle w:val="Heading1"/>
-        <w:jc w:val="left"/>
-        <w:rPr>
-          <w:rFonts w:ascii="Courier New CYR" w:hAnsi="Courier New CYR" w:cs="Courier New CYR"/>
-          <w:b w:val="0"/>
-          <w:sz w:val="18"/>
-          <w:szCs w:val="18"/>
-          <w:lang w:val="en-US" w:eastAsia="ru-RU"/>
-        </w:rPr>
-      </w:pPr>
-      <w:r>
-        <w:rPr>
-          <w:rFonts w:ascii="Courier New CYR" w:hAnsi="Courier New CYR" w:cs="Courier New CYR"/>
-          <w:b w:val="0"/>
-          <w:sz w:val="18"/>
-          <w:szCs w:val="18"/>
-          <w:lang w:val="en-US" w:eastAsia="ru-RU"/>
-        </w:rPr>
-        <w:tab/>
-      </w:r>
-      <w:r>
-        <w:rPr>
-          <w:rFonts w:ascii="Courier New CYR" w:hAnsi="Courier New CYR" w:cs="Courier New CYR"/>
-          <w:b w:val="0"/>
-          <w:sz w:val="18"/>
-          <w:szCs w:val="18"/>
-          <w:lang w:val="en-US" w:eastAsia="ru-RU"/>
+        <w:jc w:val="both"/>
+        <w:rPr>
+          <w:rFonts w:ascii="Times New Roman" w:hAnsi="Times New Roman"/>
+          <w:sz w:val="20"/>
+          <w:szCs w:val="20"/>
+          <w:lang w:val="en-US"/>
+        </w:rPr>
+      </w:pPr>
+      <w:r>
+        <w:rPr>
+          <w:rFonts w:ascii="Times New Roman" w:hAnsi="Times New Roman"/>
+          <w:sz w:val="20"/>
+          <w:szCs w:val="20"/>
+          <w:lang w:val="en-US"/>
+        </w:rPr>
+        <w:tab/>
+      </w:r>
+      <w:r>
+        <w:rPr>
+          <w:rFonts w:ascii="Times New Roman" w:hAnsi="Times New Roman"/>
+          <w:sz w:val="20"/>
+          <w:szCs w:val="20"/>
+          <w:lang w:val="en-US"/>
         </w:rPr>
         <w:tab/>
         <w:t>TRANSFER .03,MET4,METZERO</w:t>
@@ -2313,33 +2031,29 @@
     </w:p>
     <w:p>
       <w:pPr>
-        <w:pStyle w:val="Heading1"/>
-        <w:jc w:val="left"/>
-        <w:rPr>
-          <w:rFonts w:ascii="Courier New CYR" w:hAnsi="Courier New CYR" w:cs="Courier New CYR"/>
-          <w:b w:val="0"/>
-          <w:sz w:val="18"/>
-          <w:szCs w:val="18"/>
-          <w:lang w:val="en-US" w:eastAsia="ru-RU"/>
-        </w:rPr>
-      </w:pPr>
-      <w:r>
-        <w:rPr>
-          <w:rFonts w:ascii="Courier New CYR" w:hAnsi="Courier New CYR" w:cs="Courier New CYR"/>
-          <w:b w:val="0"/>
-          <w:sz w:val="18"/>
-          <w:szCs w:val="18"/>
-          <w:lang w:val="en-US" w:eastAsia="ru-RU"/>
+        <w:jc w:val="both"/>
+        <w:rPr>
+          <w:rFonts w:ascii="Times New Roman" w:hAnsi="Times New Roman"/>
+          <w:sz w:val="20"/>
+          <w:szCs w:val="20"/>
+          <w:lang w:val="en-US"/>
+        </w:rPr>
+      </w:pPr>
+      <w:r>
+        <w:rPr>
+          <w:rFonts w:ascii="Times New Roman" w:hAnsi="Times New Roman"/>
+          <w:sz w:val="20"/>
+          <w:szCs w:val="20"/>
+          <w:lang w:val="en-US"/>
         </w:rPr>
         <w:t>METZERO</w:t>
       </w:r>
       <w:r>
         <w:rPr>
-          <w:rFonts w:ascii="Courier New CYR" w:hAnsi="Courier New CYR" w:cs="Courier New CYR"/>
-          <w:b w:val="0"/>
-          <w:sz w:val="18"/>
-          <w:szCs w:val="18"/>
-          <w:lang w:val="en-US" w:eastAsia="ru-RU"/>
+          <w:rFonts w:ascii="Times New Roman" w:hAnsi="Times New Roman"/>
+          <w:sz w:val="20"/>
+          <w:szCs w:val="20"/>
+          <w:lang w:val="en-US"/>
         </w:rPr>
         <w:tab/>
         <w:t>UNLINK AAA,MET2,ALL</w:t>
@@ -2347,33 +2061,29 @@
     </w:p>
     <w:p>
       <w:pPr>
-        <w:pStyle w:val="Heading1"/>
-        <w:jc w:val="left"/>
-        <w:rPr>
-          <w:rFonts w:ascii="Courier New CYR" w:hAnsi="Courier New CYR" w:cs="Courier New CYR"/>
-          <w:b w:val="0"/>
-          <w:sz w:val="18"/>
-          <w:szCs w:val="18"/>
-          <w:lang w:val="en-US" w:eastAsia="ru-RU"/>
-        </w:rPr>
-      </w:pPr>
-      <w:r>
-        <w:rPr>
-          <w:rFonts w:ascii="Courier New CYR" w:hAnsi="Courier New CYR" w:cs="Courier New CYR"/>
-          <w:b w:val="0"/>
-          <w:sz w:val="18"/>
-          <w:szCs w:val="18"/>
-          <w:lang w:val="en-US" w:eastAsia="ru-RU"/>
-        </w:rPr>
-        <w:tab/>
-      </w:r>
-      <w:r>
-        <w:rPr>
-          <w:rFonts w:ascii="Courier New CYR" w:hAnsi="Courier New CYR" w:cs="Courier New CYR"/>
-          <w:b w:val="0"/>
-          <w:sz w:val="18"/>
-          <w:szCs w:val="18"/>
-          <w:lang w:val="en-US" w:eastAsia="ru-RU"/>
+        <w:jc w:val="both"/>
+        <w:rPr>
+          <w:rFonts w:ascii="Times New Roman" w:hAnsi="Times New Roman"/>
+          <w:sz w:val="20"/>
+          <w:szCs w:val="20"/>
+          <w:lang w:val="en-US"/>
+        </w:rPr>
+      </w:pPr>
+      <w:r>
+        <w:rPr>
+          <w:rFonts w:ascii="Times New Roman" w:hAnsi="Times New Roman"/>
+          <w:sz w:val="20"/>
+          <w:szCs w:val="20"/>
+          <w:lang w:val="en-US"/>
+        </w:rPr>
+        <w:tab/>
+      </w:r>
+      <w:r>
+        <w:rPr>
+          <w:rFonts w:ascii="Times New Roman" w:hAnsi="Times New Roman"/>
+          <w:sz w:val="20"/>
+          <w:szCs w:val="20"/>
+          <w:lang w:val="en-US"/>
         </w:rPr>
         <w:tab/>
         <w:t>SAVEVALUE TRANSCOM+,1</w:t>
@@ -2381,33 +2091,29 @@
     </w:p>
     <w:p>
       <w:pPr>
-        <w:pStyle w:val="Heading1"/>
-        <w:jc w:val="left"/>
-        <w:rPr>
-          <w:rFonts w:ascii="Courier New CYR" w:hAnsi="Courier New CYR" w:cs="Courier New CYR"/>
-          <w:b w:val="0"/>
-          <w:sz w:val="18"/>
-          <w:szCs w:val="18"/>
-          <w:lang w:val="en-US" w:eastAsia="ru-RU"/>
-        </w:rPr>
-      </w:pPr>
-      <w:r>
-        <w:rPr>
-          <w:rFonts w:ascii="Courier New CYR" w:hAnsi="Courier New CYR" w:cs="Courier New CYR"/>
-          <w:b w:val="0"/>
-          <w:sz w:val="18"/>
-          <w:szCs w:val="18"/>
-          <w:lang w:val="en-US" w:eastAsia="ru-RU"/>
-        </w:rPr>
-        <w:tab/>
-      </w:r>
-      <w:r>
-        <w:rPr>
-          <w:rFonts w:ascii="Courier New CYR" w:hAnsi="Courier New CYR" w:cs="Courier New CYR"/>
-          <w:b w:val="0"/>
-          <w:sz w:val="18"/>
-          <w:szCs w:val="18"/>
-          <w:lang w:val="en-US" w:eastAsia="ru-RU"/>
+        <w:jc w:val="both"/>
+        <w:rPr>
+          <w:rFonts w:ascii="Times New Roman" w:hAnsi="Times New Roman"/>
+          <w:sz w:val="20"/>
+          <w:szCs w:val="20"/>
+          <w:lang w:val="en-US"/>
+        </w:rPr>
+      </w:pPr>
+      <w:r>
+        <w:rPr>
+          <w:rFonts w:ascii="Times New Roman" w:hAnsi="Times New Roman"/>
+          <w:sz w:val="20"/>
+          <w:szCs w:val="20"/>
+          <w:lang w:val="en-US"/>
+        </w:rPr>
+        <w:tab/>
+      </w:r>
+      <w:r>
+        <w:rPr>
+          <w:rFonts w:ascii="Times New Roman" w:hAnsi="Times New Roman"/>
+          <w:sz w:val="20"/>
+          <w:szCs w:val="20"/>
+          <w:lang w:val="en-US"/>
         </w:rPr>
         <w:tab/>
         <w:t>TRANSFER ,MET4</w:t>
@@ -2415,100 +2121,79 @@
     </w:p>
     <w:p>
       <w:pPr>
-        <w:pStyle w:val="Heading1"/>
-        <w:jc w:val="left"/>
-        <w:rPr>
-          <w:rFonts w:ascii="Courier New CYR" w:hAnsi="Courier New CYR" w:cs="Courier New CYR"/>
-          <w:b w:val="0"/>
-          <w:sz w:val="18"/>
-          <w:szCs w:val="18"/>
-          <w:lang w:val="en-US" w:eastAsia="ru-RU"/>
-        </w:rPr>
-      </w:pPr>
-      <w:r>
-        <w:rPr>
-          <w:rFonts w:ascii="Courier New CYR" w:hAnsi="Courier New CYR" w:cs="Courier New CYR"/>
-          <w:b w:val="0"/>
-          <w:sz w:val="18"/>
-          <w:szCs w:val="18"/>
-          <w:lang w:val="en-US" w:eastAsia="ru-RU"/>
-        </w:rPr>
-        <w:tab/>
-      </w:r>
-    </w:p>
-    <w:p>
-      <w:pPr>
-        <w:pStyle w:val="Heading1"/>
-        <w:jc w:val="left"/>
-        <w:rPr>
-          <w:rFonts w:ascii="Courier New CYR" w:hAnsi="Courier New CYR" w:cs="Courier New CYR"/>
-          <w:b w:val="0"/>
-          <w:sz w:val="18"/>
-          <w:szCs w:val="18"/>
-          <w:lang w:val="en-US" w:eastAsia="ru-RU"/>
-        </w:rPr>
-      </w:pPr>
-      <w:r>
-        <w:rPr>
-          <w:rFonts w:ascii="Courier New CYR" w:hAnsi="Courier New CYR" w:cs="Courier New CYR"/>
-          <w:b w:val="0"/>
-          <w:sz w:val="18"/>
-          <w:szCs w:val="18"/>
-          <w:lang w:val="en-US" w:eastAsia="ru-RU"/>
-        </w:rPr>
-        <w:tab/>
-      </w:r>
-      <w:r>
-        <w:rPr>
-          <w:rFonts w:ascii="Courier New CYR" w:hAnsi="Courier New CYR" w:cs="Courier New CYR"/>
-          <w:b w:val="0"/>
-          <w:sz w:val="18"/>
-          <w:szCs w:val="18"/>
-          <w:lang w:val="en-US" w:eastAsia="ru-RU"/>
-        </w:rPr>
-        <w:tab/>
-        <w:t xml:space="preserve">GENERATE </w:t>
-      </w:r>
-      <w:r>
-        <w:rPr>
-          <w:rFonts w:ascii="Courier New CYR" w:hAnsi="Courier New CYR" w:cs="Courier New CYR"/>
-          <w:b w:val="0"/>
-          <w:sz w:val="18"/>
-          <w:szCs w:val="18"/>
-          <w:lang w:val="en-US" w:eastAsia="ru-RU"/>
-        </w:rPr>
-        <w:t>1500</w:t>
-      </w:r>
-    </w:p>
-    <w:p>
-      <w:pPr>
-        <w:pStyle w:val="Heading1"/>
-        <w:jc w:val="left"/>
-        <w:rPr>
-          <w:rFonts w:ascii="Courier New CYR" w:hAnsi="Courier New CYR" w:cs="Courier New CYR"/>
-          <w:b w:val="0"/>
-          <w:sz w:val="18"/>
-          <w:szCs w:val="18"/>
-          <w:lang w:val="en-US" w:eastAsia="ru-RU"/>
-        </w:rPr>
-      </w:pPr>
-      <w:r>
-        <w:rPr>
-          <w:rFonts w:ascii="Courier New CYR" w:hAnsi="Courier New CYR" w:cs="Courier New CYR"/>
-          <w:b w:val="0"/>
-          <w:sz w:val="18"/>
-          <w:szCs w:val="18"/>
-          <w:lang w:val="en-US" w:eastAsia="ru-RU"/>
-        </w:rPr>
-        <w:tab/>
-      </w:r>
-      <w:r>
-        <w:rPr>
-          <w:rFonts w:ascii="Courier New CYR" w:hAnsi="Courier New CYR" w:cs="Courier New CYR"/>
-          <w:b w:val="0"/>
-          <w:sz w:val="18"/>
-          <w:szCs w:val="18"/>
-          <w:lang w:val="en-US" w:eastAsia="ru-RU"/>
+        <w:jc w:val="both"/>
+        <w:rPr>
+          <w:rFonts w:ascii="Times New Roman" w:hAnsi="Times New Roman"/>
+          <w:sz w:val="20"/>
+          <w:szCs w:val="20"/>
+          <w:lang w:val="en-US"/>
+        </w:rPr>
+      </w:pPr>
+      <w:r>
+        <w:rPr>
+          <w:rFonts w:ascii="Times New Roman" w:hAnsi="Times New Roman"/>
+          <w:sz w:val="20"/>
+          <w:szCs w:val="20"/>
+          <w:lang w:val="en-US"/>
+        </w:rPr>
+        <w:tab/>
+      </w:r>
+    </w:p>
+    <w:p>
+      <w:pPr>
+        <w:jc w:val="both"/>
+        <w:rPr>
+          <w:rFonts w:ascii="Times New Roman" w:hAnsi="Times New Roman"/>
+          <w:sz w:val="20"/>
+          <w:szCs w:val="20"/>
+          <w:lang w:val="en-US"/>
+        </w:rPr>
+      </w:pPr>
+      <w:r>
+        <w:rPr>
+          <w:rFonts w:ascii="Times New Roman" w:hAnsi="Times New Roman"/>
+          <w:sz w:val="20"/>
+          <w:szCs w:val="20"/>
+          <w:lang w:val="en-US"/>
+        </w:rPr>
+        <w:tab/>
+      </w:r>
+      <w:r>
+        <w:rPr>
+          <w:rFonts w:ascii="Times New Roman" w:hAnsi="Times New Roman"/>
+          <w:sz w:val="20"/>
+          <w:szCs w:val="20"/>
+          <w:lang w:val="en-US"/>
+        </w:rPr>
+        <w:tab/>
+        <w:t>GENERATE 1500</w:t>
+      </w:r>
+    </w:p>
+    <w:p>
+      <w:pPr>
+        <w:jc w:val="both"/>
+        <w:rPr>
+          <w:rFonts w:ascii="Times New Roman" w:hAnsi="Times New Roman"/>
+          <w:sz w:val="20"/>
+          <w:szCs w:val="20"/>
+          <w:lang w:val="en-US"/>
+        </w:rPr>
+      </w:pPr>
+      <w:r>
+        <w:rPr>
+          <w:rFonts w:ascii="Times New Roman" w:hAnsi="Times New Roman"/>
+          <w:sz w:val="20"/>
+          <w:szCs w:val="20"/>
+          <w:lang w:val="en-US"/>
+        </w:rPr>
+        <w:tab/>
+      </w:r>
+      <w:r>
+        <w:rPr>
+          <w:rFonts w:ascii="Times New Roman" w:hAnsi="Times New Roman"/>
+          <w:sz w:val="20"/>
+          <w:szCs w:val="20"/>
+          <w:lang w:val="en-US"/>
         </w:rPr>
         <w:tab/>
         <w:t>TERMINATE 1</w:t>
@@ -2516,29 +2201,26 @@
     </w:p>
     <w:p>
       <w:pPr>
-        <w:pStyle w:val="Heading1"/>
-        <w:jc w:val="left"/>
-        <w:rPr>
-          <w:lang w:val="en-US"/>
-        </w:rPr>
-      </w:pPr>
-      <w:r>
-        <w:rPr>
-          <w:rFonts w:ascii="Courier New CYR" w:hAnsi="Courier New CYR" w:cs="Courier New CYR"/>
-          <w:b w:val="0"/>
-          <w:sz w:val="18"/>
-          <w:szCs w:val="18"/>
-          <w:lang w:val="en-US" w:eastAsia="ru-RU"/>
-        </w:rPr>
-        <w:tab/>
-      </w:r>
-      <w:r>
-        <w:rPr>
-          <w:rFonts w:ascii="Courier New CYR" w:hAnsi="Courier New CYR" w:cs="Courier New CYR"/>
-          <w:b w:val="0"/>
-          <w:sz w:val="18"/>
-          <w:szCs w:val="18"/>
-          <w:lang w:val="en-US" w:eastAsia="ru-RU"/>
+        <w:jc w:val="both"/>
+        <w:rPr>
+          <w:lang w:val="en-US"/>
+        </w:rPr>
+      </w:pPr>
+      <w:r>
+        <w:rPr>
+          <w:rFonts w:ascii="Times New Roman" w:hAnsi="Times New Roman"/>
+          <w:sz w:val="20"/>
+          <w:szCs w:val="20"/>
+          <w:lang w:val="en-US"/>
+        </w:rPr>
+        <w:tab/>
+      </w:r>
+      <w:r>
+        <w:rPr>
+          <w:rFonts w:ascii="Times New Roman" w:hAnsi="Times New Roman"/>
+          <w:sz w:val="20"/>
+          <w:szCs w:val="20"/>
+          <w:lang w:val="en-US"/>
         </w:rPr>
         <w:tab/>
         <w:t>START 1</w:t>
@@ -2615,21 +2297,21 @@
           <w:rFonts w:ascii="Courier New CYR" w:hAnsi="Courier New CYR" w:cs="Courier New CYR"/>
           <w:sz w:val="20"/>
           <w:szCs w:val="20"/>
-          <w:lang w:eastAsia="ru-RU"/>
-        </w:rPr>
-      </w:pPr>
-    </w:p>
-    <w:p>
-      <w:pPr>
-        <w:autoSpaceDE w:val="0"/>
-        <w:autoSpaceDN w:val="0"/>
-        <w:adjustRightInd w:val="0"/>
-        <w:spacing w:after="0" w:line="240" w:lineRule="auto"/>
-        <w:rPr>
-          <w:rFonts w:ascii="Courier New CYR" w:hAnsi="Courier New CYR" w:cs="Courier New CYR"/>
-          <w:sz w:val="20"/>
-          <w:szCs w:val="20"/>
-          <w:lang w:eastAsia="ru-RU"/>
+          <w:lang w:val="en-US" w:eastAsia="ru-RU"/>
+        </w:rPr>
+      </w:pPr>
+    </w:p>
+    <w:p>
+      <w:pPr>
+        <w:autoSpaceDE w:val="0"/>
+        <w:autoSpaceDN w:val="0"/>
+        <w:adjustRightInd w:val="0"/>
+        <w:spacing w:after="0" w:line="240" w:lineRule="auto"/>
+        <w:rPr>
+          <w:rFonts w:ascii="Courier New CYR" w:hAnsi="Courier New CYR" w:cs="Courier New CYR"/>
+          <w:sz w:val="20"/>
+          <w:szCs w:val="20"/>
+          <w:lang w:val="en-US" w:eastAsia="ru-RU"/>
         </w:rPr>
       </w:pPr>
     </w:p>
@@ -3132,7 +2814,7 @@
           <w:rFonts w:ascii="Courier New CYR" w:hAnsi="Courier New CYR" w:cs="Courier New CYR"/>
           <w:sz w:val="20"/>
           <w:szCs w:val="20"/>
-          <w:lang w:eastAsia="ru-RU"/>
+          <w:lang w:val="en-US" w:eastAsia="ru-RU"/>
         </w:rPr>
       </w:pPr>
       <w:r>
@@ -3149,7 +2831,7 @@
           <w:rFonts w:ascii="Courier New CYR" w:hAnsi="Courier New CYR" w:cs="Courier New CYR"/>
           <w:sz w:val="20"/>
           <w:szCs w:val="20"/>
-          <w:lang w:eastAsia="ru-RU"/>
+          <w:lang w:val="en-US" w:eastAsia="ru-RU"/>
         </w:rPr>
         <w:t>1    GENERATE             1             0       0</w:t>
       </w:r>
@@ -3164,15 +2846,15 @@
           <w:rFonts w:ascii="Courier New CYR" w:hAnsi="Courier New CYR" w:cs="Courier New CYR"/>
           <w:sz w:val="20"/>
           <w:szCs w:val="20"/>
-          <w:lang w:eastAsia="ru-RU"/>
-        </w:rPr>
-      </w:pPr>
-      <w:r>
-        <w:rPr>
-          <w:rFonts w:ascii="Courier New CYR" w:hAnsi="Courier New CYR" w:cs="Courier New CYR"/>
-          <w:sz w:val="20"/>
-          <w:szCs w:val="20"/>
-          <w:lang w:eastAsia="ru-RU"/>
+          <w:lang w:val="en-US" w:eastAsia="ru-RU"/>
+        </w:rPr>
+      </w:pPr>
+      <w:r>
+        <w:rPr>
+          <w:rFonts w:ascii="Courier New CYR" w:hAnsi="Courier New CYR" w:cs="Courier New CYR"/>
+          <w:sz w:val="20"/>
+          <w:szCs w:val="20"/>
+          <w:lang w:val="en-US" w:eastAsia="ru-RU"/>
         </w:rPr>
         <w:t>MET1                2    SPLIT              301             0       0</w:t>
       </w:r>
@@ -4085,7 +3767,7 @@
         <w:rPr>
           <w:noProof/>
         </w:rPr>
-        <w:t>6</w:t>
+        <w:t>4</w:t>
       </w:r>
     </w:fldSimple>
   </w:p>

</xml_diff>